<commit_message>
Add lab4 Literary sources
</commit_message>
<xml_diff>
--- a/Labs/Lab#4-Form(Part#1).docx
+++ b/Labs/Lab#4-Form(Part#1).docx
@@ -324,8 +324,17 @@
           <w:rFonts w:eastAsia="Times New Roman" w:cs="Times New Roman"/>
           <w:szCs w:val="28"/>
         </w:rPr>
-        <w:t>3 бали — дотримані всі технічні вимоги та пункти завдання. Документ на GitHub</w:t>
-      </w:r>
+        <w:t xml:space="preserve">3 бали — дотримані всі технічні вимоги та пункти завдання. Документ на </w:t>
+      </w:r>
+      <w:proofErr w:type="spellStart"/>
+      <w:r>
+        <w:rPr>
+          <w:rFonts w:eastAsia="Times New Roman" w:cs="Times New Roman"/>
+          <w:szCs w:val="28"/>
+        </w:rPr>
+        <w:t>GitHub</w:t>
+      </w:r>
+      <w:proofErr w:type="spellEnd"/>
       <w:r>
         <w:rPr>
           <w:rFonts w:eastAsia="Times New Roman" w:cs="Times New Roman"/>
@@ -374,12 +383,137 @@
       <w:pPr>
         <w:pStyle w:val="a3"/>
         <w:rPr>
-          <w:b/>
-          <w:bCs/>
-          <w:szCs w:val="28"/>
+          <w:szCs w:val="28"/>
+          <w:lang w:val="en-US"/>
         </w:rPr>
       </w:pPr>
       <w:bookmarkStart w:id="1" w:name="_Toc159315731"/>
+      <w:r>
+        <w:rPr>
+          <w:b/>
+          <w:bCs/>
+          <w:szCs w:val="28"/>
+          <w:lang w:val="en-US"/>
+        </w:rPr>
+        <w:t>1.</w:t>
+      </w:r>
+      <w:r>
+        <w:rPr>
+          <w:szCs w:val="28"/>
+          <w:lang w:val="en-US"/>
+        </w:rPr>
+        <w:t xml:space="preserve"> </w:t>
+      </w:r>
+      <w:r>
+        <w:rPr>
+          <w:b/>
+          <w:bCs/>
+          <w:szCs w:val="28"/>
+          <w:lang w:val="en-US"/>
+        </w:rPr>
+        <w:t>Input group</w:t>
+      </w:r>
+      <w:r>
+        <w:rPr>
+          <w:b/>
+          <w:bCs/>
+          <w:szCs w:val="28"/>
+          <w:lang w:val="en-US"/>
+        </w:rPr>
+        <w:t>.</w:t>
+      </w:r>
+      <w:r>
+        <w:rPr>
+          <w:szCs w:val="28"/>
+          <w:lang w:val="en-US"/>
+        </w:rPr>
+        <w:t xml:space="preserve"> URL:</w:t>
+      </w:r>
+      <w:r>
+        <w:t xml:space="preserve"> </w:t>
+      </w:r>
+      <w:hyperlink r:id="rId5" w:history="1">
+        <w:r>
+          <w:rPr>
+            <w:rStyle w:val="a4"/>
+            <w:szCs w:val="28"/>
+            <w:lang w:val="en-US"/>
+          </w:rPr>
+          <w:t>https://getbootstrap.com/docs/5.3/forms/input-group/</w:t>
+        </w:r>
+      </w:hyperlink>
+    </w:p>
+    <w:p>
+      <w:pPr>
+        <w:pStyle w:val="a3"/>
+        <w:rPr>
+          <w:szCs w:val="28"/>
+          <w:lang w:val="en-US"/>
+        </w:rPr>
+      </w:pPr>
+      <w:r>
+        <w:rPr>
+          <w:b/>
+          <w:bCs/>
+          <w:szCs w:val="28"/>
+          <w:lang w:val="en-US"/>
+        </w:rPr>
+        <w:t>2.</w:t>
+      </w:r>
+      <w:r>
+        <w:rPr>
+          <w:szCs w:val="28"/>
+          <w:lang w:val="en-US"/>
+        </w:rPr>
+        <w:t xml:space="preserve"> </w:t>
+      </w:r>
+      <w:r>
+        <w:rPr>
+          <w:b/>
+          <w:bCs/>
+          <w:szCs w:val="28"/>
+          <w:lang w:val="en-US"/>
+        </w:rPr>
+        <w:t>Bootstrap 5 Input Groups</w:t>
+      </w:r>
+      <w:r>
+        <w:rPr>
+          <w:b/>
+          <w:bCs/>
+          <w:szCs w:val="28"/>
+          <w:lang w:val="en-US"/>
+        </w:rPr>
+        <w:t>.</w:t>
+      </w:r>
+      <w:r>
+        <w:rPr>
+          <w:szCs w:val="28"/>
+          <w:lang w:val="en-US"/>
+        </w:rPr>
+        <w:t xml:space="preserve"> URL: </w:t>
+      </w:r>
+      <w:hyperlink r:id="rId6" w:history="1">
+        <w:r>
+          <w:rPr>
+            <w:rStyle w:val="a4"/>
+            <w:szCs w:val="28"/>
+            <w:lang w:val="en-US"/>
+          </w:rPr>
+          <w:t>https://www.w3schools.com/bootstrap5/bootstrap_form_input_group.php</w:t>
+        </w:r>
+      </w:hyperlink>
+    </w:p>
+    <w:p>
+      <w:pPr>
+        <w:jc w:val="center"/>
+        <w:rPr>
+          <w:b/>
+          <w:bCs/>
+          <w:szCs w:val="28"/>
+        </w:rPr>
+      </w:pPr>
+      <w:bookmarkStart w:id="2" w:name="_GoBack"/>
+      <w:bookmarkEnd w:id="2"/>
     </w:p>
     <w:p>
       <w:pPr>
@@ -494,8 +628,13 @@
         </w:rPr>
         <w:t>’</w:t>
       </w:r>
-      <w:r>
-        <w:t>ютера, яка зв’язана із</w:t>
+      <w:proofErr w:type="spellStart"/>
+      <w:r>
+        <w:t>ютера</w:t>
+      </w:r>
+      <w:proofErr w:type="spellEnd"/>
+      <w:r>
+        <w:t>, яка зв’язана із</w:t>
       </w:r>
       <w:r>
         <w:rPr>
@@ -877,11 +1016,8 @@
     <w:p>
       <w:pPr>
         <w:pStyle w:val="a3"/>
-        <w:numPr>
-          <w:ilvl w:val="0"/>
-          <w:numId w:val="3"/>
-        </w:numPr>
         <w:spacing w:after="120" w:line="240" w:lineRule="auto"/>
+        <w:ind w:left="1287"/>
         <w:jc w:val="both"/>
         <w:rPr>
           <w:szCs w:val="28"/>
@@ -968,6 +1104,7 @@
           <w:szCs w:val="28"/>
         </w:rPr>
       </w:pPr>
+      <w:proofErr w:type="spellStart"/>
       <w:r>
         <w:rPr>
           <w:i/>
@@ -975,8 +1112,10 @@
           <w:szCs w:val="28"/>
           <w:lang w:val="en-US"/>
         </w:rPr>
+        <w:lastRenderedPageBreak/>
         <w:t>iPadMini</w:t>
       </w:r>
+      <w:proofErr w:type="spellEnd"/>
       <w:r>
         <w:rPr>
           <w:i/>
@@ -1002,6 +1141,7 @@
         </w:rPr>
         <w:t xml:space="preserve">, </w:t>
       </w:r>
+      <w:proofErr w:type="spellStart"/>
       <w:r>
         <w:rPr>
           <w:i/>
@@ -1011,6 +1151,7 @@
         </w:rPr>
         <w:t>iPadPro</w:t>
       </w:r>
+      <w:proofErr w:type="spellEnd"/>
       <w:r>
         <w:rPr>
           <w:i/>
@@ -1255,7 +1396,7 @@
                     <pic:cNvPicPr/>
                   </pic:nvPicPr>
                   <pic:blipFill rotWithShape="1">
-                    <a:blip r:embed="rId5"/>
+                    <a:blip r:embed="rId7"/>
                     <a:srcRect l="7292" t="24733" r="30044" b="10922"/>
                     <a:stretch/>
                   </pic:blipFill>
@@ -1530,6 +1671,7 @@
         </w:rPr>
         <w:t xml:space="preserve"> (</w:t>
       </w:r>
+      <w:proofErr w:type="spellStart"/>
       <w:r>
         <w:rPr>
           <w:b/>
@@ -1540,6 +1682,7 @@
         </w:rPr>
         <w:t>Ім</w:t>
       </w:r>
+      <w:proofErr w:type="spellEnd"/>
       <w:r>
         <w:rPr>
           <w:b/>
@@ -1649,13 +1792,7 @@
         <w:rPr>
           <w:szCs w:val="28"/>
         </w:rPr>
-        <w:t>(</w:t>
-      </w:r>
-      <w:r>
-        <w:rPr>
-          <w:szCs w:val="28"/>
-        </w:rPr>
-        <w:t>додавання піктограми, тексту або кнопки перед або позаду поля введення як «довідкового тексту»</w:t>
+        <w:t>(додавання піктограми, тексту або кнопки перед або позаду поля введення як «довідкового тексту»</w:t>
       </w:r>
       <w:r>
         <w:rPr>
@@ -1682,6 +1819,7 @@
         </w:rPr>
         <w:t>.</w:t>
       </w:r>
+      <w:proofErr w:type="spellStart"/>
       <w:r>
         <w:rPr>
           <w:rFonts w:ascii="Courier New" w:hAnsi="Courier New" w:cs="Courier New"/>
@@ -1691,6 +1829,7 @@
         </w:rPr>
         <w:t>form-control</w:t>
       </w:r>
+      <w:proofErr w:type="spellEnd"/>
       <w:r>
         <w:rPr>
           <w:szCs w:val="28"/>
@@ -1732,7 +1871,7 @@
                     <pic:cNvPicPr/>
                   </pic:nvPicPr>
                   <pic:blipFill>
-                    <a:blip r:embed="rId6"/>
+                    <a:blip r:embed="rId8"/>
                     <a:stretch>
                       <a:fillRect/>
                     </a:stretch>
@@ -1777,6 +1916,7 @@
         </w:rPr>
         <w:t>.</w:t>
       </w:r>
+      <w:proofErr w:type="spellStart"/>
       <w:r>
         <w:rPr>
           <w:rFonts w:ascii="Courier New" w:hAnsi="Courier New" w:cs="Courier New"/>
@@ -1785,6 +1925,7 @@
         </w:rPr>
         <w:t>input-group-text</w:t>
       </w:r>
+      <w:proofErr w:type="spellEnd"/>
     </w:p>
     <w:p>
       <w:pPr>
@@ -1797,6 +1938,7 @@
         <w:rPr>
           <w:szCs w:val="28"/>
         </w:rPr>
+        <w:lastRenderedPageBreak/>
         <w:t xml:space="preserve">3. </w:t>
       </w:r>
       <w:r>
@@ -1880,7 +2022,6 @@
         <w:rPr>
           <w:szCs w:val="28"/>
         </w:rPr>
-        <w:lastRenderedPageBreak/>
         <w:t xml:space="preserve">1. </w:t>
       </w:r>
       <w:r>
@@ -2073,7 +2214,7 @@
                     <pic:cNvPicPr/>
                   </pic:nvPicPr>
                   <pic:blipFill>
-                    <a:blip r:embed="rId7"/>
+                    <a:blip r:embed="rId9"/>
                     <a:stretch>
                       <a:fillRect/>
                     </a:stretch>
@@ -2128,18 +2269,7 @@
           <w:szCs w:val="28"/>
           <w:lang w:eastAsia="uk-UA"/>
         </w:rPr>
-        <w:t>«Реєстраційної картки»</w:t>
-      </w:r>
-      <w:r>
-        <w:rPr>
-          <w:rFonts w:cstheme="minorHAnsi"/>
-          <w:i/>
-          <w:iCs/>
-          <w:noProof/>
-          <w:szCs w:val="28"/>
-          <w:lang w:eastAsia="uk-UA"/>
-        </w:rPr>
-        <w:t>.</w:t>
+        <w:t>«Реєстраційної картки».</w:t>
       </w:r>
     </w:p>
     <w:p>
@@ -2154,19 +2284,7 @@
         <w:rPr>
           <w:szCs w:val="28"/>
         </w:rPr>
-        <w:t xml:space="preserve">3. Застосуйте до даної форми класи оформлення полів вводу та  </w:t>
-      </w:r>
-      <w:r>
-        <w:rPr>
-          <w:szCs w:val="28"/>
-        </w:rPr>
-        <w:t>групи вводу</w:t>
-      </w:r>
-      <w:r>
-        <w:rPr>
-          <w:szCs w:val="28"/>
-        </w:rPr>
-        <w:t>.</w:t>
+        <w:t>3. Застосуйте до даної форми класи оформлення полів вводу та  групи вводу.</w:t>
       </w:r>
     </w:p>
     <w:p>
@@ -2216,45 +2334,40 @@
         <w:t>Розмістити</w:t>
       </w:r>
       <w:r>
+        <w:t xml:space="preserve"> папку </w:t>
+      </w:r>
+      <w:r>
+        <w:rPr>
+          <w:rFonts w:ascii="Courier New" w:hAnsi="Courier New" w:cs="Courier New"/>
+          <w:b/>
+          <w:bCs/>
+          <w:lang w:val="en-US"/>
+        </w:rPr>
+        <w:t>Lab</w:t>
+      </w:r>
+      <w:r>
+        <w:rPr>
+          <w:rFonts w:ascii="Courier New" w:hAnsi="Courier New" w:cs="Courier New"/>
+          <w:b/>
+          <w:bCs/>
+        </w:rPr>
+        <w:t>4</w:t>
+      </w:r>
+      <w:r>
+        <w:rPr>
+          <w:rFonts w:ascii="Courier New" w:hAnsi="Courier New" w:cs="Courier New"/>
+          <w:b/>
+          <w:bCs/>
+          <w:lang w:val="en-US"/>
+        </w:rPr>
         <w:t xml:space="preserve"> </w:t>
       </w:r>
       <w:r>
-        <w:t xml:space="preserve">папку </w:t>
-      </w:r>
-      <w:r>
-        <w:rPr>
-          <w:rFonts w:ascii="Courier New" w:hAnsi="Courier New" w:cs="Courier New"/>
-          <w:b/>
-          <w:bCs/>
-          <w:lang w:val="en-US"/>
-        </w:rPr>
-        <w:t>Lab</w:t>
-      </w:r>
-      <w:r>
-        <w:rPr>
-          <w:rFonts w:ascii="Courier New" w:hAnsi="Courier New" w:cs="Courier New"/>
-          <w:b/>
-          <w:bCs/>
-        </w:rPr>
-        <w:t>4</w:t>
-      </w:r>
-      <w:r>
-        <w:rPr>
-          <w:rFonts w:ascii="Courier New" w:hAnsi="Courier New" w:cs="Courier New"/>
-          <w:b/>
-          <w:bCs/>
-          <w:lang w:val="en-US"/>
-        </w:rPr>
-        <w:t xml:space="preserve"> </w:t>
-      </w:r>
-      <w:r>
         <w:rPr>
           <w:rFonts w:cs="Times New Roman"/>
         </w:rPr>
         <w:t>в</w:t>
       </w:r>
-      <w:bookmarkStart w:id="2" w:name="_GoBack"/>
-      <w:bookmarkEnd w:id="2"/>
       <w:r>
         <w:rPr>
           <w:rFonts w:cs="Times New Roman"/>
@@ -3659,6 +3772,18 @@
       <w:sz w:val="28"/>
     </w:rPr>
   </w:style>
+  <w:style w:type="character" w:styleId="a7">
+    <w:name w:val="Unresolved Mention"/>
+    <w:basedOn w:val="a0"/>
+    <w:uiPriority w:val="99"/>
+    <w:semiHidden/>
+    <w:unhideWhenUsed/>
+    <w:rsid w:val="00694318"/>
+    <w:rPr>
+      <w:color w:val="605E5C"/>
+      <w:shd w:val="clear" w:color="auto" w:fill="E1DFDD"/>
+    </w:rPr>
+  </w:style>
 </w:styles>
 </file>
 

</xml_diff>